<commit_message>
guide open sesame ok
</commit_message>
<xml_diff>
--- a/Logfile important columns.docx
+++ b/Logfile important columns.docx
@@ -2,12 +2,479 @@
 <file path=word/document.xml><?xml version="1.0" encoding="utf-8"?>
 <w:document xmlns:wpc="http://schemas.microsoft.com/office/word/2010/wordprocessingCanvas" xmlns:cx="http://schemas.microsoft.com/office/drawing/2014/chartex" xmlns:cx1="http://schemas.microsoft.com/office/drawing/2015/9/8/chartex" xmlns:cx2="http://schemas.microsoft.com/office/drawing/2015/10/21/chartex" xmlns:cx3="http://schemas.microsoft.com/office/drawing/2016/5/9/chartex" xmlns:cx4="http://schemas.microsoft.com/office/drawing/2016/5/10/chartex" xmlns:cx5="http://schemas.microsoft.com/office/drawing/2016/5/11/chartex" xmlns:cx6="http://schemas.microsoft.com/office/drawing/2016/5/12/chartex" xmlns:cx7="http://schemas.microsoft.com/office/drawing/2016/5/13/chartex" xmlns:cx8="http://schemas.microsoft.com/office/drawing/2016/5/14/chartex" xmlns:mc="http://schemas.openxmlformats.org/markup-compatibility/2006" xmlns:aink="http://schemas.microsoft.com/office/drawing/2016/ink" xmlns:am3d="http://schemas.microsoft.com/office/drawing/2017/model3d" xmlns:o="urn:schemas-microsoft-com:office:office" xmlns:r="http://schemas.openxmlformats.org/officeDocument/2006/relationships" xmlns:m="http://schemas.openxmlformats.org/officeDocument/2006/math" xmlns:v="urn:schemas-microsoft-com:vml" xmlns:wp14="http://schemas.microsoft.com/office/word/2010/wordprocessingDrawing" xmlns:wp="http://schemas.openxmlformats.org/drawingml/2006/wordprocessingDrawing" xmlns:w10="urn:schemas-microsoft-com:office:word" xmlns:w="http://schemas.openxmlformats.org/wordprocessingml/2006/main" xmlns:w14="http://schemas.microsoft.com/office/word/2010/wordml" xmlns:w15="http://schemas.microsoft.com/office/word/2012/wordml" xmlns:w16cex="http://schemas.microsoft.com/office/word/2018/wordml/cex" xmlns:w16cid="http://schemas.microsoft.com/office/word/2016/wordml/cid" xmlns:w16="http://schemas.microsoft.com/office/word/2018/wordml" xmlns:w16sdtdh="http://schemas.microsoft.com/office/word/2020/wordml/sdtdatahash" xmlns:w16se="http://schemas.microsoft.com/office/word/2015/wordml/symex" xmlns:wpg="http://schemas.microsoft.com/office/word/2010/wordprocessingGroup" xmlns:wpi="http://schemas.microsoft.com/office/word/2010/wordprocessingInk" xmlns:wne="http://schemas.microsoft.com/office/word/2006/wordml" xmlns:wps="http://schemas.microsoft.com/office/word/2010/wordprocessingShape" mc:Ignorable="w14 w15 w16se w16cid w16 w16cex w16sdtdh wp14">
   <w:body>
+    <w:sdt>
+      <w:sdtPr>
+        <w:id w:val="-1827272240"/>
+        <w:docPartObj>
+          <w:docPartGallery w:val="Table of Contents"/>
+          <w:docPartUnique/>
+        </w:docPartObj>
+      </w:sdtPr>
+      <w:sdtEndPr>
+        <w:rPr>
+          <w:rFonts w:asciiTheme="minorHAnsi" w:eastAsiaTheme="minorEastAsia" w:hAnsiTheme="minorHAnsi" w:cstheme="minorBidi"/>
+          <w:smallCaps w:val="0"/>
+          <w:color w:val="auto"/>
+          <w:sz w:val="22"/>
+          <w:szCs w:val="22"/>
+        </w:rPr>
+      </w:sdtEndPr>
+      <w:sdtContent>
+        <w:p>
+          <w:pPr>
+            <w:pStyle w:val="En-ttedetabledesmatires"/>
+          </w:pPr>
+          <w:r>
+            <w:t>Summary</w:t>
+          </w:r>
+        </w:p>
+        <w:p>
+          <w:pPr>
+            <w:pStyle w:val="TM1"/>
+            <w:tabs>
+              <w:tab w:val="left" w:pos="440"/>
+              <w:tab w:val="right" w:leader="dot" w:pos="9062"/>
+            </w:tabs>
+            <w:rPr>
+              <w:noProof/>
+            </w:rPr>
+          </w:pPr>
+          <w:r>
+            <w:fldChar w:fldCharType="begin"/>
+          </w:r>
+          <w:r>
+            <w:instrText xml:space="preserve"> TOC \o "1-3" \h \z \u </w:instrText>
+          </w:r>
+          <w:r>
+            <w:fldChar w:fldCharType="separate"/>
+          </w:r>
+          <w:hyperlink w:anchor="_Toc96441707" w:history="1">
+            <w:r>
+              <w:rPr>
+                <w:rStyle w:val="Lienhypertexte"/>
+                <w:noProof/>
+              </w:rPr>
+              <w:t>2</w:t>
+            </w:r>
+            <w:r>
+              <w:rPr>
+                <w:noProof/>
+              </w:rPr>
+              <w:tab/>
+            </w:r>
+            <w:r>
+              <w:rPr>
+                <w:rStyle w:val="Lienhypertexte"/>
+                <w:noProof/>
+              </w:rPr>
+              <w:t>General</w:t>
+            </w:r>
+            <w:r>
+              <w:rPr>
+                <w:noProof/>
+                <w:webHidden/>
+              </w:rPr>
+              <w:tab/>
+            </w:r>
+            <w:r>
+              <w:rPr>
+                <w:noProof/>
+                <w:webHidden/>
+              </w:rPr>
+              <w:fldChar w:fldCharType="begin"/>
+            </w:r>
+            <w:r>
+              <w:rPr>
+                <w:noProof/>
+                <w:webHidden/>
+              </w:rPr>
+              <w:instrText xml:space="preserve"> PAGEREF _Toc96441707 \h </w:instrText>
+            </w:r>
+            <w:r>
+              <w:rPr>
+                <w:noProof/>
+                <w:webHidden/>
+              </w:rPr>
+            </w:r>
+            <w:r>
+              <w:rPr>
+                <w:noProof/>
+                <w:webHidden/>
+              </w:rPr>
+              <w:fldChar w:fldCharType="separate"/>
+            </w:r>
+            <w:r>
+              <w:rPr>
+                <w:noProof/>
+                <w:webHidden/>
+              </w:rPr>
+              <w:t>1</w:t>
+            </w:r>
+            <w:r>
+              <w:rPr>
+                <w:noProof/>
+                <w:webHidden/>
+              </w:rPr>
+              <w:fldChar w:fldCharType="end"/>
+            </w:r>
+          </w:hyperlink>
+        </w:p>
+        <w:p>
+          <w:pPr>
+            <w:pStyle w:val="TM2"/>
+            <w:tabs>
+              <w:tab w:val="left" w:pos="880"/>
+              <w:tab w:val="right" w:leader="dot" w:pos="9062"/>
+            </w:tabs>
+            <w:rPr>
+              <w:noProof/>
+            </w:rPr>
+          </w:pPr>
+          <w:hyperlink w:anchor="_Toc96441708" w:history="1">
+            <w:r>
+              <w:rPr>
+                <w:rStyle w:val="Lienhypertexte"/>
+                <w:noProof/>
+              </w:rPr>
+              <w:t>2.1</w:t>
+            </w:r>
+            <w:r>
+              <w:rPr>
+                <w:noProof/>
+              </w:rPr>
+              <w:tab/>
+            </w:r>
+            <w:r>
+              <w:rPr>
+                <w:rStyle w:val="Lienhypertexte"/>
+                <w:noProof/>
+              </w:rPr>
+              <w:t>condition</w:t>
+            </w:r>
+            <w:r>
+              <w:rPr>
+                <w:noProof/>
+                <w:webHidden/>
+              </w:rPr>
+              <w:tab/>
+            </w:r>
+            <w:r>
+              <w:rPr>
+                <w:noProof/>
+                <w:webHidden/>
+              </w:rPr>
+              <w:fldChar w:fldCharType="begin"/>
+            </w:r>
+            <w:r>
+              <w:rPr>
+                <w:noProof/>
+                <w:webHidden/>
+              </w:rPr>
+              <w:instrText xml:space="preserve"> PAGEREF _Toc96441708 \h </w:instrText>
+            </w:r>
+            <w:r>
+              <w:rPr>
+                <w:noProof/>
+                <w:webHidden/>
+              </w:rPr>
+            </w:r>
+            <w:r>
+              <w:rPr>
+                <w:noProof/>
+                <w:webHidden/>
+              </w:rPr>
+              <w:fldChar w:fldCharType="separate"/>
+            </w:r>
+            <w:r>
+              <w:rPr>
+                <w:noProof/>
+                <w:webHidden/>
+              </w:rPr>
+              <w:t>1</w:t>
+            </w:r>
+            <w:r>
+              <w:rPr>
+                <w:noProof/>
+                <w:webHidden/>
+              </w:rPr>
+              <w:fldChar w:fldCharType="end"/>
+            </w:r>
+          </w:hyperlink>
+        </w:p>
+        <w:p>
+          <w:pPr>
+            <w:pStyle w:val="TM2"/>
+            <w:tabs>
+              <w:tab w:val="left" w:pos="880"/>
+              <w:tab w:val="right" w:leader="dot" w:pos="9062"/>
+            </w:tabs>
+            <w:rPr>
+              <w:noProof/>
+            </w:rPr>
+          </w:pPr>
+          <w:hyperlink w:anchor="_Toc96441709" w:history="1">
+            <w:r>
+              <w:rPr>
+                <w:rStyle w:val="Lienhypertexte"/>
+                <w:noProof/>
+                <w:lang w:val="en-US"/>
+              </w:rPr>
+              <w:t>2.2</w:t>
+            </w:r>
+            <w:r>
+              <w:rPr>
+                <w:noProof/>
+              </w:rPr>
+              <w:tab/>
+            </w:r>
+            <w:r>
+              <w:rPr>
+                <w:rStyle w:val="Lienhypertexte"/>
+                <w:noProof/>
+                <w:lang w:val="en-US"/>
+              </w:rPr>
+              <w:t>parameters</w:t>
+            </w:r>
+            <w:r>
+              <w:rPr>
+                <w:noProof/>
+                <w:webHidden/>
+              </w:rPr>
+              <w:tab/>
+            </w:r>
+            <w:r>
+              <w:rPr>
+                <w:noProof/>
+                <w:webHidden/>
+              </w:rPr>
+              <w:fldChar w:fldCharType="begin"/>
+            </w:r>
+            <w:r>
+              <w:rPr>
+                <w:noProof/>
+                <w:webHidden/>
+              </w:rPr>
+              <w:instrText xml:space="preserve"> PAGEREF _Toc96441709 \h </w:instrText>
+            </w:r>
+            <w:r>
+              <w:rPr>
+                <w:noProof/>
+                <w:webHidden/>
+              </w:rPr>
+            </w:r>
+            <w:r>
+              <w:rPr>
+                <w:noProof/>
+                <w:webHidden/>
+              </w:rPr>
+              <w:fldChar w:fldCharType="separate"/>
+            </w:r>
+            <w:r>
+              <w:rPr>
+                <w:noProof/>
+                <w:webHidden/>
+              </w:rPr>
+              <w:t>1</w:t>
+            </w:r>
+            <w:r>
+              <w:rPr>
+                <w:noProof/>
+                <w:webHidden/>
+              </w:rPr>
+              <w:fldChar w:fldCharType="end"/>
+            </w:r>
+          </w:hyperlink>
+        </w:p>
+        <w:p>
+          <w:pPr>
+            <w:pStyle w:val="TM2"/>
+            <w:tabs>
+              <w:tab w:val="left" w:pos="880"/>
+              <w:tab w:val="right" w:leader="dot" w:pos="9062"/>
+            </w:tabs>
+            <w:rPr>
+              <w:noProof/>
+            </w:rPr>
+          </w:pPr>
+          <w:hyperlink w:anchor="_Toc96441710" w:history="1">
+            <w:r>
+              <w:rPr>
+                <w:rStyle w:val="Lienhypertexte"/>
+                <w:noProof/>
+                <w:lang w:val="en-US"/>
+              </w:rPr>
+              <w:t>2.3</w:t>
+            </w:r>
+            <w:r>
+              <w:rPr>
+                <w:noProof/>
+              </w:rPr>
+              <w:tab/>
+            </w:r>
+            <w:r>
+              <w:rPr>
+                <w:rStyle w:val="Lienhypertexte"/>
+                <w:noProof/>
+                <w:lang w:val="en-US"/>
+              </w:rPr>
+              <w:t>dependent variables</w:t>
+            </w:r>
+            <w:r>
+              <w:rPr>
+                <w:noProof/>
+                <w:webHidden/>
+              </w:rPr>
+              <w:tab/>
+            </w:r>
+            <w:r>
+              <w:rPr>
+                <w:noProof/>
+                <w:webHidden/>
+              </w:rPr>
+              <w:fldChar w:fldCharType="begin"/>
+            </w:r>
+            <w:r>
+              <w:rPr>
+                <w:noProof/>
+                <w:webHidden/>
+              </w:rPr>
+              <w:instrText xml:space="preserve"> PAGEREF _Toc96441710 \h </w:instrText>
+            </w:r>
+            <w:r>
+              <w:rPr>
+                <w:noProof/>
+                <w:webHidden/>
+              </w:rPr>
+            </w:r>
+            <w:r>
+              <w:rPr>
+                <w:noProof/>
+                <w:webHidden/>
+              </w:rPr>
+              <w:fldChar w:fldCharType="separate"/>
+            </w:r>
+            <w:r>
+              <w:rPr>
+                <w:noProof/>
+                <w:webHidden/>
+              </w:rPr>
+              <w:t>1</w:t>
+            </w:r>
+            <w:r>
+              <w:rPr>
+                <w:noProof/>
+                <w:webHidden/>
+              </w:rPr>
+              <w:fldChar w:fldCharType="end"/>
+            </w:r>
+          </w:hyperlink>
+        </w:p>
+        <w:p>
+          <w:pPr>
+            <w:pStyle w:val="TM1"/>
+            <w:tabs>
+              <w:tab w:val="left" w:pos="440"/>
+              <w:tab w:val="right" w:leader="dot" w:pos="9062"/>
+            </w:tabs>
+            <w:rPr>
+              <w:noProof/>
+            </w:rPr>
+          </w:pPr>
+          <w:hyperlink w:anchor="_Toc96441711" w:history="1">
+            <w:r>
+              <w:rPr>
+                <w:rStyle w:val="Lienhypertexte"/>
+                <w:noProof/>
+                <w:lang w:val="en-US"/>
+              </w:rPr>
+              <w:t>3</w:t>
+            </w:r>
+            <w:r>
+              <w:rPr>
+                <w:noProof/>
+              </w:rPr>
+              <w:tab/>
+            </w:r>
+            <w:r>
+              <w:rPr>
+                <w:rStyle w:val="Lienhypertexte"/>
+                <w:noProof/>
+                <w:lang w:val="en-US"/>
+              </w:rPr>
+              <w:t>Specific</w:t>
+            </w:r>
+            <w:r>
+              <w:rPr>
+                <w:noProof/>
+                <w:webHidden/>
+              </w:rPr>
+              <w:tab/>
+            </w:r>
+            <w:r>
+              <w:rPr>
+                <w:noProof/>
+                <w:webHidden/>
+              </w:rPr>
+              <w:fldChar w:fldCharType="begin"/>
+            </w:r>
+            <w:r>
+              <w:rPr>
+                <w:noProof/>
+                <w:webHidden/>
+              </w:rPr>
+              <w:instrText xml:space="preserve"> PAGEREF _Toc96441711 \h </w:instrText>
+            </w:r>
+            <w:r>
+              <w:rPr>
+                <w:noProof/>
+                <w:webHidden/>
+              </w:rPr>
+            </w:r>
+            <w:r>
+              <w:rPr>
+                <w:noProof/>
+                <w:webHidden/>
+              </w:rPr>
+              <w:fldChar w:fldCharType="separate"/>
+            </w:r>
+            <w:r>
+              <w:rPr>
+                <w:noProof/>
+                <w:webHidden/>
+              </w:rPr>
+              <w:t>2</w:t>
+            </w:r>
+            <w:r>
+              <w:rPr>
+                <w:noProof/>
+                <w:webHidden/>
+              </w:rPr>
+              <w:fldChar w:fldCharType="end"/>
+            </w:r>
+          </w:hyperlink>
+        </w:p>
+        <w:p>
+          <w:r>
+            <w:rPr>
+              <w:b/>
+              <w:bCs/>
+            </w:rPr>
+            <w:fldChar w:fldCharType="end"/>
+          </w:r>
+        </w:p>
+      </w:sdtContent>
+    </w:sdt>
     <w:p>
       <w:pPr>
         <w:pStyle w:val="Titre1"/>
       </w:pPr>
-      <w:r>
-        <w:t xml:space="preserve">General </w:t>
+      <w:bookmarkStart w:id="0" w:name="_Toc96441707"/>
+      <w:r>
+        <w:t>General</w:t>
+      </w:r>
+      <w:bookmarkEnd w:id="0"/>
+      <w:r>
+        <w:t xml:space="preserve"> </w:t>
       </w:r>
     </w:p>
     <w:p>
@@ -91,9 +558,11 @@
       <w:pPr>
         <w:pStyle w:val="Titre2"/>
       </w:pPr>
+      <w:bookmarkStart w:id="1" w:name="_Toc96441708"/>
       <w:r>
         <w:t>condition</w:t>
       </w:r>
+      <w:bookmarkEnd w:id="1"/>
     </w:p>
     <w:p>
       <w:pPr>
@@ -121,6 +590,7 @@
         </w:rPr>
         <w:t>_</w:t>
       </w:r>
+      <w:proofErr w:type="gramStart"/>
       <w:r>
         <w:rPr>
           <w:b/>
@@ -134,7 +604,14 @@
         <w:rPr>
           <w:lang w:val="en-US"/>
         </w:rPr>
-        <w:t> : gives the subject n</w:t>
+        <w:t> :</w:t>
+      </w:r>
+      <w:proofErr w:type="gramEnd"/>
+      <w:r>
+        <w:rPr>
+          <w:lang w:val="en-US"/>
+        </w:rPr>
+        <w:t xml:space="preserve"> gives the subject n</w:t>
       </w:r>
       <w:r>
         <w:rPr>
@@ -256,7 +733,21 @@
         <w:rPr>
           <w:lang w:val="en-US"/>
         </w:rPr>
-        <w:t xml:space="preserve"> (but taken into account in the log files)</w:t>
+        <w:t xml:space="preserve"> (but </w:t>
+      </w:r>
+      <w:proofErr w:type="gramStart"/>
+      <w:r>
+        <w:rPr>
+          <w:lang w:val="en-US"/>
+        </w:rPr>
+        <w:t>taken into account</w:t>
+      </w:r>
+      <w:proofErr w:type="gramEnd"/>
+      <w:r>
+        <w:rPr>
+          <w:lang w:val="en-US"/>
+        </w:rPr>
+        <w:t xml:space="preserve"> in the log files)</w:t>
       </w:r>
     </w:p>
     <w:p>
@@ -314,12 +805,14 @@
           <w:lang w:val="en-US"/>
         </w:rPr>
       </w:pPr>
+      <w:bookmarkStart w:id="2" w:name="_Toc96441709"/>
       <w:r>
         <w:rPr>
           <w:lang w:val="en-US"/>
         </w:rPr>
         <w:t>parameters</w:t>
       </w:r>
+      <w:bookmarkEnd w:id="2"/>
     </w:p>
     <w:p>
       <w:pPr>
@@ -640,12 +1133,14 @@
           <w:lang w:val="en-US"/>
         </w:rPr>
       </w:pPr>
+      <w:bookmarkStart w:id="3" w:name="_Toc96441710"/>
       <w:r>
         <w:rPr>
           <w:lang w:val="en-US"/>
         </w:rPr>
         <w:t>dependent variables</w:t>
       </w:r>
+      <w:bookmarkEnd w:id="3"/>
     </w:p>
     <w:p>
       <w:pPr>
@@ -690,6 +1185,7 @@
           <w:bCs/>
           <w:lang w:val="en-US"/>
         </w:rPr>
+        <w:lastRenderedPageBreak/>
         <w:t>response</w:t>
       </w:r>
       <w:r>
@@ -740,33 +1236,27 @@
           <w:lang w:val="en-US"/>
         </w:rPr>
       </w:pPr>
-      <w:r>
-        <w:rPr>
-          <w:b/>
-          <w:bCs/>
-          <w:lang w:val="en-US"/>
-        </w:rPr>
-        <w:t>RT</w:t>
-      </w:r>
-      <w:r>
-        <w:rPr>
-          <w:lang w:val="en-US"/>
-        </w:rPr>
-        <w:t xml:space="preserve">: </w:t>
-      </w:r>
       <w:proofErr w:type="spellStart"/>
       <w:r>
         <w:rPr>
-          <w:lang w:val="en-US"/>
-        </w:rPr>
-        <w:t>response_time</w:t>
+          <w:b/>
+          <w:bCs/>
+          <w:lang w:val="en-US"/>
+        </w:rPr>
+        <w:t>correct_response</w:t>
       </w:r>
       <w:proofErr w:type="spellEnd"/>
       <w:r>
         <w:rPr>
           <w:lang w:val="en-US"/>
         </w:rPr>
-        <w:t xml:space="preserve"> to the current trial</w:t>
+        <w:t>:</w:t>
+      </w:r>
+      <w:r>
+        <w:rPr>
+          <w:lang w:val="en-US"/>
+        </w:rPr>
+        <w:t xml:space="preserve"> what the correct response was in this trial</w:t>
       </w:r>
     </w:p>
     <w:p>
@@ -780,11 +1270,23 @@
           <w:lang w:val="en-US"/>
         </w:rPr>
       </w:pPr>
+      <w:r>
+        <w:rPr>
+          <w:b/>
+          <w:bCs/>
+          <w:lang w:val="en-US"/>
+        </w:rPr>
+        <w:t>RT</w:t>
+      </w:r>
+      <w:r>
+        <w:rPr>
+          <w:lang w:val="en-US"/>
+        </w:rPr>
+        <w:t xml:space="preserve">: </w:t>
+      </w:r>
       <w:proofErr w:type="spellStart"/>
       <w:r>
         <w:rPr>
-          <w:b/>
-          <w:bCs/>
           <w:lang w:val="en-US"/>
         </w:rPr>
         <w:t>response_time</w:t>
@@ -794,31 +1296,27 @@
         <w:rPr>
           <w:lang w:val="en-US"/>
         </w:rPr>
-        <w:t>: response</w:t>
-      </w:r>
-      <w:r>
-        <w:rPr>
-          <w:lang w:val="en-US"/>
-        </w:rPr>
-        <w:t xml:space="preserve"> </w:t>
-      </w:r>
-      <w:r>
-        <w:rPr>
-          <w:lang w:val="en-US"/>
-        </w:rPr>
-        <w:t xml:space="preserve">time </w:t>
-      </w:r>
-      <w:r>
-        <w:rPr>
-          <w:lang w:val="en-US"/>
-        </w:rPr>
-        <w:t xml:space="preserve">of </w:t>
-      </w:r>
-      <w:r>
-        <w:rPr>
-          <w:lang w:val="en-US"/>
-        </w:rPr>
-        <w:t>whatever the phase or trial BUT careful because probably doesn’t work with fMRI responses</w:t>
+        <w:t xml:space="preserve"> to the current trial</w:t>
+      </w:r>
+      <w:r>
+        <w:rPr>
+          <w:lang w:val="en-US"/>
+        </w:rPr>
+        <w:t xml:space="preserve">; to use in </w:t>
+      </w:r>
+      <w:proofErr w:type="spellStart"/>
+      <w:r>
+        <w:rPr>
+          <w:lang w:val="en-US"/>
+        </w:rPr>
+        <w:t>fmri</w:t>
+      </w:r>
+      <w:proofErr w:type="spellEnd"/>
+      <w:r>
+        <w:rPr>
+          <w:lang w:val="en-US"/>
+        </w:rPr>
+        <w:t xml:space="preserve"> log files, as well as existing pilot log files (the pilots that understood are 10,15,16, and 17)</w:t>
       </w:r>
     </w:p>
     <w:p>
@@ -832,45 +1330,65 @@
           <w:lang w:val="en-US"/>
         </w:rPr>
       </w:pPr>
-      <w:r>
-        <w:rPr>
-          <w:b/>
-          <w:bCs/>
-          <w:lang w:val="en-US"/>
-        </w:rPr>
-        <w:t>money</w:t>
-      </w:r>
-      <w:r>
-        <w:rPr>
-          <w:lang w:val="en-US"/>
-        </w:rPr>
-        <w:t>:</w:t>
-      </w:r>
-      <w:r>
-        <w:rPr>
-          <w:lang w:val="en-US"/>
-        </w:rPr>
-        <w:t xml:space="preserve"> count the number of correctly predicted rewards, you can multiply this by the </w:t>
-      </w:r>
-      <w:r>
-        <w:rPr>
-          <w:lang w:val="en-US"/>
-        </w:rPr>
-        <w:t xml:space="preserve">trial reward, </w:t>
-      </w:r>
       <w:proofErr w:type="spellStart"/>
       <w:r>
         <w:rPr>
-          <w:lang w:val="en-US"/>
-        </w:rPr>
-        <w:t>ie</w:t>
+          <w:b/>
+          <w:bCs/>
+          <w:lang w:val="en-US"/>
+        </w:rPr>
+        <w:t>response_time</w:t>
       </w:r>
       <w:proofErr w:type="spellEnd"/>
       <w:r>
         <w:rPr>
           <w:lang w:val="en-US"/>
         </w:rPr>
-        <w:t xml:space="preserve"> 20cts</w:t>
+        <w:t>: response</w:t>
+      </w:r>
+      <w:r>
+        <w:rPr>
+          <w:lang w:val="en-US"/>
+        </w:rPr>
+        <w:t xml:space="preserve"> </w:t>
+      </w:r>
+      <w:r>
+        <w:rPr>
+          <w:lang w:val="en-US"/>
+        </w:rPr>
+        <w:t xml:space="preserve">time </w:t>
+      </w:r>
+      <w:r>
+        <w:rPr>
+          <w:lang w:val="en-US"/>
+        </w:rPr>
+        <w:t xml:space="preserve">of </w:t>
+      </w:r>
+      <w:r>
+        <w:rPr>
+          <w:lang w:val="en-US"/>
+        </w:rPr>
+        <w:t>whatever the phase or trial BUT careful because probably doesn’t work with fMRI responses</w:t>
+      </w:r>
+      <w:r>
+        <w:rPr>
+          <w:lang w:val="en-US"/>
+        </w:rPr>
+        <w:t xml:space="preserve">; to use with new behavioral </w:t>
+      </w:r>
+      <w:proofErr w:type="spellStart"/>
+      <w:r>
+        <w:rPr>
+          <w:lang w:val="en-US"/>
+        </w:rPr>
+        <w:t>opensesame</w:t>
+      </w:r>
+      <w:proofErr w:type="spellEnd"/>
+      <w:r>
+        <w:rPr>
+          <w:lang w:val="en-US"/>
+        </w:rPr>
+        <w:t xml:space="preserve"> scripts.</w:t>
       </w:r>
     </w:p>
     <w:p>
@@ -890,7 +1408,7 @@
           <w:bCs/>
           <w:lang w:val="en-US"/>
         </w:rPr>
-        <w:t>penalty</w:t>
+        <w:t>money</w:t>
       </w:r>
       <w:r>
         <w:rPr>
@@ -902,7 +1420,27 @@
         <w:rPr>
           <w:lang w:val="en-US"/>
         </w:rPr>
-        <w:t xml:space="preserve"> count the number of “false alarm”, in the conditioning phase (P2) only!</w:t>
+        <w:t xml:space="preserve"> count the number of correctly predicted rewards, you can multiply this by the </w:t>
+      </w:r>
+      <w:r>
+        <w:rPr>
+          <w:lang w:val="en-US"/>
+        </w:rPr>
+        <w:t xml:space="preserve">trial reward, </w:t>
+      </w:r>
+      <w:proofErr w:type="spellStart"/>
+      <w:r>
+        <w:rPr>
+          <w:lang w:val="en-US"/>
+        </w:rPr>
+        <w:t>ie</w:t>
+      </w:r>
+      <w:proofErr w:type="spellEnd"/>
+      <w:r>
+        <w:rPr>
+          <w:lang w:val="en-US"/>
+        </w:rPr>
+        <w:t xml:space="preserve"> 20cts</w:t>
       </w:r>
     </w:p>
     <w:p>
@@ -922,15 +1460,7 @@
           <w:bCs/>
           <w:lang w:val="en-US"/>
         </w:rPr>
-        <w:t>p</w:t>
-      </w:r>
-      <w:r>
-        <w:rPr>
-          <w:b/>
-          <w:bCs/>
-          <w:lang w:val="en-US"/>
-        </w:rPr>
-        <w:t>enalty2</w:t>
+        <w:t>penalty</w:t>
       </w:r>
       <w:r>
         <w:rPr>
@@ -942,21 +1472,7 @@
         <w:rPr>
           <w:lang w:val="en-US"/>
         </w:rPr>
-        <w:t xml:space="preserve"> count the number of “false alarm”, in the </w:t>
-      </w:r>
-      <w:proofErr w:type="spellStart"/>
-      <w:r>
-        <w:rPr>
-          <w:lang w:val="en-US"/>
-        </w:rPr>
-        <w:t>inferece</w:t>
-      </w:r>
-      <w:proofErr w:type="spellEnd"/>
-      <w:r>
-        <w:rPr>
-          <w:lang w:val="en-US"/>
-        </w:rPr>
-        <w:t xml:space="preserve"> phase (P4) only!</w:t>
+        <w:t xml:space="preserve"> count the number of “false alarm”, in the conditioning phase (P2) only!</w:t>
       </w:r>
     </w:p>
     <w:p>
@@ -970,238 +1486,48 @@
           <w:lang w:val="en-US"/>
         </w:rPr>
       </w:pPr>
+      <w:r>
+        <w:rPr>
+          <w:b/>
+          <w:bCs/>
+          <w:lang w:val="en-US"/>
+        </w:rPr>
+        <w:t>p</w:t>
+      </w:r>
+      <w:r>
+        <w:rPr>
+          <w:b/>
+          <w:bCs/>
+          <w:lang w:val="en-US"/>
+        </w:rPr>
+        <w:t>enalty2</w:t>
+      </w:r>
+      <w:r>
+        <w:rPr>
+          <w:lang w:val="en-US"/>
+        </w:rPr>
+        <w:t>:</w:t>
+      </w:r>
+      <w:r>
+        <w:rPr>
+          <w:lang w:val="en-US"/>
+        </w:rPr>
+        <w:t xml:space="preserve"> count the number of “false alarm”, in the </w:t>
+      </w:r>
       <w:proofErr w:type="spellStart"/>
       <w:r>
         <w:rPr>
-          <w:b/>
-          <w:bCs/>
-          <w:lang w:val="en-US"/>
-        </w:rPr>
-        <w:lastRenderedPageBreak/>
-        <w:t>f</w:t>
-      </w:r>
-      <w:r>
-        <w:rPr>
-          <w:b/>
-          <w:bCs/>
-          <w:lang w:val="en-US"/>
-        </w:rPr>
-        <w:t>eedba</w:t>
-      </w:r>
-      <w:r>
-        <w:rPr>
-          <w:b/>
-          <w:bCs/>
-          <w:lang w:val="en-US"/>
-        </w:rPr>
-        <w:t>c</w:t>
-      </w:r>
-      <w:r>
-        <w:rPr>
-          <w:b/>
-          <w:bCs/>
-          <w:lang w:val="en-US"/>
-        </w:rPr>
-        <w:t>kc</w:t>
+          <w:lang w:val="en-US"/>
+        </w:rPr>
+        <w:t>inferece</w:t>
       </w:r>
       <w:proofErr w:type="spellEnd"/>
       <w:r>
         <w:rPr>
           <w:lang w:val="en-US"/>
         </w:rPr>
-        <w:t xml:space="preserve"> (written </w:t>
-      </w:r>
-      <w:r>
-        <w:rPr>
-          <w:lang w:val="en-US"/>
-        </w:rPr>
-        <w:t>with a c at the end</w:t>
-      </w:r>
-      <w:r>
-        <w:rPr>
-          <w:lang w:val="en-US"/>
-        </w:rPr>
-        <w:t xml:space="preserve"> </w:t>
-      </w:r>
-      <w:r>
-        <w:rPr>
-          <w:lang w:val="en-US"/>
-        </w:rPr>
-        <w:tab/>
-      </w:r>
-      <w:r>
-        <w:rPr>
-          <w:lang w:val="en-US"/>
-        </w:rPr>
-        <w:t>b</w:t>
-      </w:r>
-      <w:r>
-        <w:rPr>
-          <w:lang w:val="en-US"/>
-        </w:rPr>
-        <w:t>e</w:t>
-      </w:r>
-      <w:r>
-        <w:rPr>
-          <w:lang w:val="en-US"/>
-        </w:rPr>
-        <w:t>c</w:t>
-      </w:r>
-      <w:r>
-        <w:rPr>
-          <w:lang w:val="en-US"/>
-        </w:rPr>
-        <w:t>ause</w:t>
-      </w:r>
-      <w:r>
-        <w:rPr>
-          <w:lang w:val="en-US"/>
-        </w:rPr>
-        <w:t xml:space="preserve"> </w:t>
-      </w:r>
-      <w:r>
-        <w:rPr>
-          <w:lang w:val="en-US"/>
-        </w:rPr>
-        <w:t>“</w:t>
-      </w:r>
-      <w:r>
-        <w:rPr>
-          <w:lang w:val="en-US"/>
-        </w:rPr>
-        <w:t>feedback</w:t>
-      </w:r>
-      <w:r>
-        <w:rPr>
-          <w:lang w:val="en-US"/>
-        </w:rPr>
-        <w:t>”</w:t>
-      </w:r>
-      <w:r>
-        <w:rPr>
-          <w:lang w:val="en-US"/>
-        </w:rPr>
-        <w:t xml:space="preserve"> already exists)</w:t>
-      </w:r>
-      <w:r>
-        <w:rPr>
-          <w:lang w:val="en-US"/>
-        </w:rPr>
-        <w:t>: 0 correct prediction of no reward, 1 correct prediction of a reward, 2 incorrect prediction of a reward, 3 incorrect prediction of no reward.</w:t>
-      </w:r>
-    </w:p>
-    <w:p>
-      <w:pPr>
-        <w:pStyle w:val="Titre1"/>
-        <w:rPr>
-          <w:lang w:val="en-US"/>
-        </w:rPr>
-      </w:pPr>
-      <w:r>
-        <w:rPr>
-          <w:lang w:val="en-US"/>
-        </w:rPr>
-        <w:t xml:space="preserve">Specific </w:t>
-      </w:r>
-    </w:p>
-    <w:p>
-      <w:pPr>
-        <w:pStyle w:val="Sous-titre"/>
-        <w:rPr>
-          <w:lang w:val="en-US"/>
-        </w:rPr>
-      </w:pPr>
-      <w:r>
-        <w:rPr>
-          <w:lang w:val="en-US"/>
-        </w:rPr>
-        <w:t xml:space="preserve">to an object named XXX (replace for instance by instructionsP1, </w:t>
-      </w:r>
-      <w:proofErr w:type="spellStart"/>
-      <w:r>
-        <w:rPr>
-          <w:lang w:val="en-US"/>
-        </w:rPr>
-        <w:t>target_O</w:t>
-      </w:r>
-      <w:proofErr w:type="spellEnd"/>
-      <w:r>
-        <w:rPr>
-          <w:lang w:val="en-US"/>
-        </w:rPr>
-        <w:t>,</w:t>
-      </w:r>
-      <w:r>
-        <w:rPr>
-          <w:lang w:val="en-US"/>
-        </w:rPr>
-        <w:t>..</w:t>
-      </w:r>
-      <w:r>
-        <w:rPr>
-          <w:lang w:val="en-US"/>
-        </w:rPr>
-        <w:t>.)</w:t>
-      </w:r>
-    </w:p>
-    <w:p>
-      <w:pPr>
-        <w:rPr>
-          <w:b/>
-          <w:bCs/>
-          <w:lang w:val="en-US"/>
-        </w:rPr>
-      </w:pPr>
-      <w:r>
-        <w:rPr>
-          <w:b/>
-          <w:bCs/>
-          <w:lang w:val="en-US"/>
-        </w:rPr>
-        <w:t>Before 1</w:t>
-      </w:r>
-      <w:r>
-        <w:rPr>
-          <w:b/>
-          <w:bCs/>
-          <w:vertAlign w:val="superscript"/>
-          <w:lang w:val="en-US"/>
-        </w:rPr>
-        <w:t>st</w:t>
-      </w:r>
-      <w:r>
-        <w:rPr>
-          <w:b/>
-          <w:bCs/>
-          <w:lang w:val="en-US"/>
-        </w:rPr>
-        <w:t xml:space="preserve"> display, column value is NA; and after last display (</w:t>
-      </w:r>
-      <w:proofErr w:type="spellStart"/>
-      <w:r>
-        <w:rPr>
-          <w:b/>
-          <w:bCs/>
-          <w:lang w:val="en-US"/>
-        </w:rPr>
-        <w:t>eg</w:t>
-      </w:r>
-      <w:proofErr w:type="spellEnd"/>
-      <w:r>
-        <w:rPr>
-          <w:b/>
-          <w:bCs/>
-          <w:lang w:val="en-US"/>
-        </w:rPr>
-        <w:t xml:space="preserve"> because object not present in next phase) column value keeps the last assigned value.</w:t>
-      </w:r>
-    </w:p>
-    <w:p>
-      <w:pPr>
-        <w:rPr>
-          <w:lang w:val="en-US"/>
-        </w:rPr>
-      </w:pPr>
+        <w:t xml:space="preserve"> phase (P4) only!</w:t>
+      </w:r>
     </w:p>
     <w:p>
       <w:pPr>
@@ -1221,14 +1547,299 @@
           <w:bCs/>
           <w:lang w:val="en-US"/>
         </w:rPr>
-        <w:t>response_time_XXX</w:t>
+        <w:t>f</w:t>
+      </w:r>
+      <w:r>
+        <w:rPr>
+          <w:b/>
+          <w:bCs/>
+          <w:lang w:val="en-US"/>
+        </w:rPr>
+        <w:t>eedba</w:t>
+      </w:r>
+      <w:r>
+        <w:rPr>
+          <w:b/>
+          <w:bCs/>
+          <w:lang w:val="en-US"/>
+        </w:rPr>
+        <w:t>c</w:t>
+      </w:r>
+      <w:r>
+        <w:rPr>
+          <w:b/>
+          <w:bCs/>
+          <w:lang w:val="en-US"/>
+        </w:rPr>
+        <w:t>kc</w:t>
       </w:r>
       <w:proofErr w:type="spellEnd"/>
       <w:r>
         <w:rPr>
           <w:lang w:val="en-US"/>
         </w:rPr>
-        <w:t xml:space="preserve"> : </w:t>
+        <w:t xml:space="preserve"> (written </w:t>
+      </w:r>
+      <w:r>
+        <w:rPr>
+          <w:lang w:val="en-US"/>
+        </w:rPr>
+        <w:t>with a c at the end</w:t>
+      </w:r>
+      <w:r>
+        <w:rPr>
+          <w:lang w:val="en-US"/>
+        </w:rPr>
+        <w:t xml:space="preserve"> </w:t>
+      </w:r>
+      <w:r>
+        <w:rPr>
+          <w:lang w:val="en-US"/>
+        </w:rPr>
+        <w:tab/>
+      </w:r>
+      <w:r>
+        <w:rPr>
+          <w:lang w:val="en-US"/>
+        </w:rPr>
+        <w:t>b</w:t>
+      </w:r>
+      <w:r>
+        <w:rPr>
+          <w:lang w:val="en-US"/>
+        </w:rPr>
+        <w:t>e</w:t>
+      </w:r>
+      <w:r>
+        <w:rPr>
+          <w:lang w:val="en-US"/>
+        </w:rPr>
+        <w:t>c</w:t>
+      </w:r>
+      <w:r>
+        <w:rPr>
+          <w:lang w:val="en-US"/>
+        </w:rPr>
+        <w:t>ause</w:t>
+      </w:r>
+      <w:r>
+        <w:rPr>
+          <w:lang w:val="en-US"/>
+        </w:rPr>
+        <w:t xml:space="preserve"> </w:t>
+      </w:r>
+      <w:r>
+        <w:rPr>
+          <w:lang w:val="en-US"/>
+        </w:rPr>
+        <w:t>“</w:t>
+      </w:r>
+      <w:r>
+        <w:rPr>
+          <w:lang w:val="en-US"/>
+        </w:rPr>
+        <w:t>feedback</w:t>
+      </w:r>
+      <w:r>
+        <w:rPr>
+          <w:lang w:val="en-US"/>
+        </w:rPr>
+        <w:t>”</w:t>
+      </w:r>
+      <w:r>
+        <w:rPr>
+          <w:lang w:val="en-US"/>
+        </w:rPr>
+        <w:t xml:space="preserve"> already exists)</w:t>
+      </w:r>
+      <w:r>
+        <w:rPr>
+          <w:lang w:val="en-US"/>
+        </w:rPr>
+        <w:t>: 0 correct prediction of no reward, 1 correct prediction of a reward, 2 incorrect prediction of a reward, 3 incorrect prediction of no reward.</w:t>
+      </w:r>
+    </w:p>
+    <w:p>
+      <w:pPr>
+        <w:pStyle w:val="Titre1"/>
+        <w:rPr>
+          <w:lang w:val="en-US"/>
+        </w:rPr>
+      </w:pPr>
+      <w:bookmarkStart w:id="4" w:name="_Toc96441711"/>
+      <w:r>
+        <w:rPr>
+          <w:lang w:val="en-US"/>
+        </w:rPr>
+        <w:t>Specific</w:t>
+      </w:r>
+      <w:bookmarkEnd w:id="4"/>
+      <w:r>
+        <w:rPr>
+          <w:lang w:val="en-US"/>
+        </w:rPr>
+        <w:t xml:space="preserve"> </w:t>
+      </w:r>
+    </w:p>
+    <w:p>
+      <w:pPr>
+        <w:pStyle w:val="Sous-titre"/>
+        <w:rPr>
+          <w:lang w:val="en-US"/>
+        </w:rPr>
+      </w:pPr>
+      <w:r>
+        <w:rPr>
+          <w:lang w:val="en-US"/>
+        </w:rPr>
+        <w:t xml:space="preserve">to an object named XXX (replace for instance by instructionsP1, </w:t>
+      </w:r>
+      <w:proofErr w:type="spellStart"/>
+      <w:r>
+        <w:rPr>
+          <w:lang w:val="en-US"/>
+        </w:rPr>
+        <w:t>target_O</w:t>
+      </w:r>
+      <w:proofErr w:type="spellEnd"/>
+      <w:r>
+        <w:rPr>
+          <w:lang w:val="en-US"/>
+        </w:rPr>
+        <w:t>,</w:t>
+      </w:r>
+      <w:r>
+        <w:rPr>
+          <w:lang w:val="en-US"/>
+        </w:rPr>
+        <w:t>..</w:t>
+      </w:r>
+      <w:r>
+        <w:rPr>
+          <w:lang w:val="en-US"/>
+        </w:rPr>
+        <w:t>.)</w:t>
+      </w:r>
+    </w:p>
+    <w:p>
+      <w:pPr>
+        <w:rPr>
+          <w:b/>
+          <w:bCs/>
+          <w:lang w:val="en-US"/>
+        </w:rPr>
+      </w:pPr>
+      <w:r>
+        <w:rPr>
+          <w:b/>
+          <w:bCs/>
+          <w:lang w:val="en-US"/>
+        </w:rPr>
+        <w:t>Before 1</w:t>
+      </w:r>
+      <w:r>
+        <w:rPr>
+          <w:b/>
+          <w:bCs/>
+          <w:vertAlign w:val="superscript"/>
+          <w:lang w:val="en-US"/>
+        </w:rPr>
+        <w:t>st</w:t>
+      </w:r>
+      <w:r>
+        <w:rPr>
+          <w:b/>
+          <w:bCs/>
+          <w:lang w:val="en-US"/>
+        </w:rPr>
+        <w:t xml:space="preserve"> display, column value is NA; and after last display (</w:t>
+      </w:r>
+      <w:proofErr w:type="spellStart"/>
+      <w:r>
+        <w:rPr>
+          <w:b/>
+          <w:bCs/>
+          <w:lang w:val="en-US"/>
+        </w:rPr>
+        <w:t>eg</w:t>
+      </w:r>
+      <w:proofErr w:type="spellEnd"/>
+      <w:r>
+        <w:rPr>
+          <w:b/>
+          <w:bCs/>
+          <w:lang w:val="en-US"/>
+        </w:rPr>
+        <w:t xml:space="preserve"> because object </w:t>
+      </w:r>
+      <w:proofErr w:type="gramStart"/>
+      <w:r>
+        <w:rPr>
+          <w:b/>
+          <w:bCs/>
+          <w:lang w:val="en-US"/>
+        </w:rPr>
+        <w:t>not present</w:t>
+      </w:r>
+      <w:proofErr w:type="gramEnd"/>
+      <w:r>
+        <w:rPr>
+          <w:b/>
+          <w:bCs/>
+          <w:lang w:val="en-US"/>
+        </w:rPr>
+        <w:t xml:space="preserve"> in next phase) column value keeps the last assigned value.</w:t>
+      </w:r>
+    </w:p>
+    <w:p>
+      <w:pPr>
+        <w:rPr>
+          <w:lang w:val="en-US"/>
+        </w:rPr>
+      </w:pPr>
+    </w:p>
+    <w:p>
+      <w:pPr>
+        <w:pStyle w:val="Paragraphedeliste"/>
+        <w:numPr>
+          <w:ilvl w:val="0"/>
+          <w:numId w:val="1"/>
+        </w:numPr>
+        <w:rPr>
+          <w:lang w:val="en-US"/>
+        </w:rPr>
+      </w:pPr>
+      <w:proofErr w:type="spellStart"/>
+      <w:r>
+        <w:rPr>
+          <w:b/>
+          <w:bCs/>
+          <w:lang w:val="en-US"/>
+        </w:rPr>
+        <w:t>response_time_</w:t>
+      </w:r>
+      <w:proofErr w:type="gramStart"/>
+      <w:r>
+        <w:rPr>
+          <w:b/>
+          <w:bCs/>
+          <w:lang w:val="en-US"/>
+        </w:rPr>
+        <w:t>XXX</w:t>
+      </w:r>
+      <w:proofErr w:type="spellEnd"/>
+      <w:r>
+        <w:rPr>
+          <w:lang w:val="en-US"/>
+        </w:rPr>
+        <w:t xml:space="preserve"> :</w:t>
+      </w:r>
+      <w:proofErr w:type="gramEnd"/>
+      <w:r>
+        <w:rPr>
+          <w:lang w:val="en-US"/>
+        </w:rPr>
+        <w:t xml:space="preserve"> </w:t>
       </w:r>
       <w:proofErr w:type="spellStart"/>
       <w:r>
@@ -2752,13 +3363,48 @@
     <w:basedOn w:val="Titre1"/>
     <w:next w:val="Normal"/>
     <w:uiPriority w:val="39"/>
-    <w:semiHidden/>
     <w:unhideWhenUsed/>
     <w:qFormat/>
     <w:rsid w:val="00917131"/>
     <w:pPr>
       <w:outlineLvl w:val="9"/>
     </w:pPr>
+  </w:style>
+  <w:style w:type="paragraph" w:styleId="TM1">
+    <w:name w:val="toc 1"/>
+    <w:basedOn w:val="Normal"/>
+    <w:next w:val="Normal"/>
+    <w:autoRedefine/>
+    <w:uiPriority w:val="39"/>
+    <w:unhideWhenUsed/>
+    <w:rsid w:val="002712AE"/>
+    <w:pPr>
+      <w:spacing w:after="100"/>
+    </w:pPr>
+  </w:style>
+  <w:style w:type="paragraph" w:styleId="TM2">
+    <w:name w:val="toc 2"/>
+    <w:basedOn w:val="Normal"/>
+    <w:next w:val="Normal"/>
+    <w:autoRedefine/>
+    <w:uiPriority w:val="39"/>
+    <w:unhideWhenUsed/>
+    <w:rsid w:val="002712AE"/>
+    <w:pPr>
+      <w:spacing w:after="100"/>
+      <w:ind w:left="220"/>
+    </w:pPr>
+  </w:style>
+  <w:style w:type="character" w:styleId="Lienhypertexte">
+    <w:name w:val="Hyperlink"/>
+    <w:basedOn w:val="Policepardfaut"/>
+    <w:uiPriority w:val="99"/>
+    <w:unhideWhenUsed/>
+    <w:rsid w:val="002712AE"/>
+    <w:rPr>
+      <w:color w:val="0563C1" w:themeColor="hyperlink"/>
+      <w:u w:val="single"/>
+    </w:rPr>
   </w:style>
 </w:styles>
 </file>
@@ -3056,4 +3702,16 @@
     </a:ext>
   </a:extLst>
 </a:theme>
+</file>
+
+<file path=customXml/item1.xml><?xml version="1.0" encoding="utf-8"?>
+<b:Sources xmlns:b="http://schemas.openxmlformats.org/officeDocument/2006/bibliography" xmlns="http://schemas.openxmlformats.org/officeDocument/2006/bibliography" SelectedStyle="\APASixthEditionOfficeOnline.xsl" StyleName="APA" Version="6"/>
+</file>
+
+<file path=customXml/itemProps1.xml><?xml version="1.0" encoding="utf-8"?>
+<ds:datastoreItem xmlns:ds="http://schemas.openxmlformats.org/officeDocument/2006/customXml" ds:itemID="{09723BB5-9D0E-4092-9930-468FCF519571}">
+  <ds:schemaRefs>
+    <ds:schemaRef ds:uri="http://schemas.openxmlformats.org/officeDocument/2006/bibliography"/>
+  </ds:schemaRefs>
+</ds:datastoreItem>
 </file>
</xml_diff>

<commit_message>
finitions4 times and runnb ok
</commit_message>
<xml_diff>
--- a/Logfile important columns.docx
+++ b/Logfile important columns.docx
@@ -1178,6 +1178,39 @@
           <w:lang w:val="en-US"/>
         </w:rPr>
         <w:t>, 3=distractor/localizer, 4= inference</w:t>
+      </w:r>
+    </w:p>
+    <w:p>
+      <w:pPr>
+        <w:pStyle w:val="ListParagraph"/>
+        <w:numPr>
+          <w:ilvl w:val="0"/>
+          <w:numId w:val="1"/>
+        </w:numPr>
+        <w:rPr>
+          <w:lang w:val="en-US"/>
+        </w:rPr>
+      </w:pPr>
+      <w:proofErr w:type="spellStart"/>
+      <w:r>
+        <w:rPr>
+          <w:b/>
+          <w:lang w:val="en-US"/>
+        </w:rPr>
+        <w:t>run_nb</w:t>
+      </w:r>
+      <w:proofErr w:type="spellEnd"/>
+      <w:r>
+        <w:rPr>
+          <w:lang w:val="en-US"/>
+        </w:rPr>
+        <w:t>:</w:t>
+      </w:r>
+      <w:r>
+        <w:rPr>
+          <w:lang w:val="en-US"/>
+        </w:rPr>
+        <w:t xml:space="preserve"> 0 to 5 in P1, 0 to 3 in P2 and P4</w:t>
       </w:r>
       <w:bookmarkStart w:id="3" w:name="_GoBack"/>
       <w:bookmarkEnd w:id="3"/>
@@ -3746,7 +3779,7 @@
 </file>
 
 <file path=customXml/itemProps1.xml><?xml version="1.0" encoding="utf-8"?>
-<ds:datastoreItem xmlns:ds="http://schemas.openxmlformats.org/officeDocument/2006/customXml" ds:itemID="{53648B92-95A2-4342-B058-F5905C055A25}">
+<ds:datastoreItem xmlns:ds="http://schemas.openxmlformats.org/officeDocument/2006/customXml" ds:itemID="{76DFDFB8-3566-4879-A1B4-334430CD2C28}">
   <ds:schemaRefs>
     <ds:schemaRef ds:uri="http://schemas.openxmlformats.org/officeDocument/2006/bibliography"/>
   </ds:schemaRefs>

</xml_diff>